<commit_message>
Actividades de Comunicacion terminada, material guia 5
</commit_message>
<xml_diff>
--- a/proyecto/fase02/Actividades_proyecto4/GA4-240201524-AA1-EV01-La_comunicacion_como_expresion_humana.docx
+++ b/proyecto/fase02/Actividades_proyecto4/GA4-240201524-AA1-EV01-La_comunicacion_como_expresion_humana.docx
@@ -1,6 +1,6 @@
 
 <file path=word/document.xml><?xml version="1.0" encoding="utf-8"?>
-<w:document xmlns:wpc="http://schemas.microsoft.com/office/word/2010/wordprocessingCanvas" xmlns:cx="http://schemas.microsoft.com/office/drawing/2014/chartex" xmlns:cx1="http://schemas.microsoft.com/office/drawing/2015/9/8/chartex" xmlns:cx2="http://schemas.microsoft.com/office/drawing/2015/10/21/chartex" xmlns:cx3="http://schemas.microsoft.com/office/drawing/2016/5/9/chartex" xmlns:cx4="http://schemas.microsoft.com/office/drawing/2016/5/10/chartex" xmlns:cx5="http://schemas.microsoft.com/office/drawing/2016/5/11/chartex" xmlns:cx6="http://schemas.microsoft.com/office/drawing/2016/5/12/chartex" xmlns:cx7="http://schemas.microsoft.com/office/drawing/2016/5/13/chartex" xmlns:cx8="http://schemas.microsoft.com/office/drawing/2016/5/14/chartex" xmlns:mc="http://schemas.openxmlformats.org/markup-compatibility/2006" xmlns:aink="http://schemas.microsoft.com/office/drawing/2016/ink" xmlns:am3d="http://schemas.microsoft.com/office/drawing/2017/model3d" xmlns:o="urn:schemas-microsoft-com:office:office" xmlns:oel="http://schemas.microsoft.com/office/2019/extlst" xmlns:r="http://schemas.openxmlformats.org/officeDocument/2006/relationships" xmlns:m="http://schemas.openxmlformats.org/officeDocument/2006/math" xmlns:v="urn:schemas-microsoft-com:vml" xmlns:wp14="http://schemas.microsoft.com/office/word/2010/wordprocessingDrawing" xmlns:wp="http://schemas.openxmlformats.org/drawingml/2006/wordprocessingDrawing" xmlns:w10="urn:schemas-microsoft-com:office:word" xmlns:w="http://schemas.openxmlformats.org/wordprocessingml/2006/main" xmlns:w14="http://schemas.microsoft.com/office/word/2010/wordml" xmlns:w15="http://schemas.microsoft.com/office/word/2012/wordml" xmlns:w16cex="http://schemas.microsoft.com/office/word/2018/wordml/cex" xmlns:w16cid="http://schemas.microsoft.com/office/word/2016/wordml/cid" xmlns:w16="http://schemas.microsoft.com/office/word/2018/wordml" xmlns:w16sdtdh="http://schemas.microsoft.com/office/word/2020/wordml/sdtdatahash" xmlns:w16se="http://schemas.microsoft.com/office/word/2015/wordml/symex" xmlns:wpg="http://schemas.microsoft.com/office/word/2010/wordprocessingGroup" xmlns:wpi="http://schemas.microsoft.com/office/word/2010/wordprocessingInk" xmlns:wne="http://schemas.microsoft.com/office/word/2006/wordml" xmlns:wps="http://schemas.microsoft.com/office/word/2010/wordprocessingShape" mc:Ignorable="w14 w15 w16se w16cid w16 w16cex w16sdtdh wp14">
+<w:document xmlns:wpc="http://schemas.microsoft.com/office/word/2010/wordprocessingCanvas" xmlns:mc="http://schemas.openxmlformats.org/markup-compatibility/2006" xmlns:o="urn:schemas-microsoft-com:office:office" xmlns:r="http://schemas.openxmlformats.org/officeDocument/2006/relationships" xmlns:m="http://schemas.openxmlformats.org/officeDocument/2006/math" xmlns:v="urn:schemas-microsoft-com:vml" xmlns:wp14="http://schemas.microsoft.com/office/word/2010/wordprocessingDrawing" xmlns:wp="http://schemas.openxmlformats.org/drawingml/2006/wordprocessingDrawing" xmlns:w10="urn:schemas-microsoft-com:office:word" xmlns:w="http://schemas.openxmlformats.org/wordprocessingml/2006/main" xmlns:w14="http://schemas.microsoft.com/office/word/2010/wordml" xmlns:w15="http://schemas.microsoft.com/office/word/2012/wordml" xmlns:wpg="http://schemas.microsoft.com/office/word/2010/wordprocessingGroup" xmlns:wpi="http://schemas.microsoft.com/office/word/2010/wordprocessingInk" xmlns:wne="http://schemas.microsoft.com/office/word/2006/wordml" xmlns:wps="http://schemas.microsoft.com/office/word/2010/wordprocessingShape" mc:Ignorable="w14 w15 wp14">
   <w:body>
     <w:p>
       <w:pPr>
@@ -205,19 +205,28 @@
           <w:szCs w:val="22"/>
         </w:rPr>
       </w:pPr>
-      <w:r>
-        <w:rPr>
-          <w:sz w:val="22"/>
-          <w:szCs w:val="22"/>
-        </w:rPr>
-        <w:t xml:space="preserve">Emilse  </w:t>
-      </w:r>
       <w:proofErr w:type="spellStart"/>
       <w:r>
         <w:rPr>
           <w:sz w:val="22"/>
           <w:szCs w:val="22"/>
         </w:rPr>
+        <w:t>Emilse</w:t>
+      </w:r>
+      <w:proofErr w:type="spellEnd"/>
+      <w:r>
+        <w:rPr>
+          <w:sz w:val="22"/>
+          <w:szCs w:val="22"/>
+        </w:rPr>
+        <w:t xml:space="preserve">  </w:t>
+      </w:r>
+      <w:proofErr w:type="spellStart"/>
+      <w:r>
+        <w:rPr>
+          <w:sz w:val="22"/>
+          <w:szCs w:val="22"/>
+        </w:rPr>
         <w:t>Rodriguez</w:t>
       </w:r>
       <w:proofErr w:type="spellEnd"/>
@@ -273,8 +282,17 @@
           <w:sz w:val="22"/>
           <w:szCs w:val="22"/>
         </w:rPr>
-        <w:t>Área transversal:  Comunicaciones</w:t>
-      </w:r>
+        <w:t>Área transversal</w:t>
+      </w:r>
+      <w:proofErr w:type="gramStart"/>
+      <w:r>
+        <w:rPr>
+          <w:sz w:val="22"/>
+          <w:szCs w:val="22"/>
+        </w:rPr>
+        <w:t>:  Comunicaciones</w:t>
+      </w:r>
+      <w:proofErr w:type="gramEnd"/>
     </w:p>
     <w:p>
       <w:pPr>
@@ -517,436 +535,532 @@
         <w:jc w:val="center"/>
         <w:rPr>
           <w:rFonts w:ascii="Arial" w:hAnsi="Arial" w:cs="Arial"/>
-        </w:rPr>
-      </w:pPr>
-      <w:r>
-        <w:rPr>
-          <w:rFonts w:ascii="Arial" w:hAnsi="Arial" w:cs="Arial"/>
+          <w:lang w:val="es-CO"/>
+        </w:rPr>
+      </w:pPr>
+      <w:r>
+        <w:rPr>
+          <w:rFonts w:ascii="Arial" w:hAnsi="Arial" w:cs="Arial"/>
+          <w:lang w:val="es-CO"/>
         </w:rPr>
         <w:lastRenderedPageBreak/>
-        <w:t xml:space="preserve">Síntesis: </w:t>
-      </w:r>
-      <w:r>
-        <w:rPr>
-          <w:rFonts w:ascii="Arial" w:hAnsi="Arial" w:cs="Arial"/>
-        </w:rPr>
-        <w:t>Negociar cargas de trabajo:</w:t>
-      </w:r>
-    </w:p>
-    <w:p>
-      <w:pPr>
-        <w:spacing w:line="240" w:lineRule="auto"/>
-        <w:jc w:val="center"/>
-        <w:rPr>
-          <w:rFonts w:ascii="Arial" w:hAnsi="Arial" w:cs="Arial"/>
-        </w:rPr>
-      </w:pPr>
-    </w:p>
-    <w:p>
-      <w:pPr>
-        <w:spacing w:line="240" w:lineRule="auto"/>
-        <w:rPr>
-          <w:rFonts w:ascii="Arial" w:hAnsi="Arial" w:cs="Arial"/>
-        </w:rPr>
-      </w:pPr>
-      <w:r>
-        <w:rPr>
-          <w:rFonts w:ascii="Arial" w:hAnsi="Arial" w:cs="Arial"/>
-        </w:rPr>
-        <w:t>E</w:t>
-      </w:r>
-      <w:r>
-        <w:rPr>
-          <w:rFonts w:ascii="Arial" w:hAnsi="Arial" w:cs="Arial"/>
-        </w:rPr>
-        <w:t>n mi puesto de trabajo tengo 2 roles: (programador y soporte técnico)</w:t>
-      </w:r>
-      <w:r>
-        <w:rPr>
-          <w:rFonts w:ascii="Arial" w:hAnsi="Arial" w:cs="Arial"/>
-        </w:rPr>
-        <w:t xml:space="preserve">: </w:t>
-      </w:r>
-      <w:r>
-        <w:rPr>
-          <w:rFonts w:ascii="Arial" w:hAnsi="Arial" w:cs="Arial"/>
-        </w:rPr>
-        <w:t>como programador tengo que atender los requerimientos de</w:t>
-      </w:r>
-      <w:r>
-        <w:rPr>
-          <w:rFonts w:ascii="Arial" w:hAnsi="Arial" w:cs="Arial"/>
+        <w:t>Situación problemática en el trabajo</w:t>
+      </w:r>
+    </w:p>
+    <w:p>
+      <w:pPr>
+        <w:spacing w:line="240" w:lineRule="auto"/>
+        <w:jc w:val="center"/>
+        <w:rPr>
+          <w:rFonts w:ascii="Arial" w:hAnsi="Arial" w:cs="Arial"/>
+          <w:lang w:val="es-CO"/>
+        </w:rPr>
+      </w:pPr>
+      <w:r>
+        <w:rPr>
+          <w:rFonts w:ascii="Arial" w:hAnsi="Arial" w:cs="Arial"/>
+          <w:lang w:val="es-CO"/>
+        </w:rPr>
+        <w:t>Solicitar ampliación del plazo de entrega con el proyecto:</w:t>
+      </w:r>
+    </w:p>
+    <w:p>
+      <w:pPr>
+        <w:spacing w:line="240" w:lineRule="auto"/>
+        <w:jc w:val="center"/>
+        <w:rPr>
+          <w:rFonts w:ascii="Arial" w:hAnsi="Arial" w:cs="Arial"/>
+          <w:lang w:val="es-CO"/>
+        </w:rPr>
+      </w:pPr>
+    </w:p>
+    <w:p>
+      <w:pPr>
+        <w:spacing w:line="240" w:lineRule="auto"/>
+        <w:rPr>
+          <w:rFonts w:ascii="Arial" w:hAnsi="Arial" w:cs="Arial"/>
+          <w:lang w:val="es-CO"/>
+        </w:rPr>
+      </w:pPr>
+      <w:r>
+        <w:rPr>
+          <w:rFonts w:ascii="Arial" w:hAnsi="Arial" w:cs="Arial"/>
+          <w:lang w:val="es-CO"/>
+        </w:rPr>
+        <w:t xml:space="preserve">La situación que se presenta entre </w:t>
+      </w:r>
+      <w:proofErr w:type="spellStart"/>
+      <w:r>
+        <w:rPr>
+          <w:rFonts w:ascii="Arial" w:hAnsi="Arial" w:cs="Arial"/>
+          <w:lang w:val="es-CO"/>
+        </w:rPr>
+        <w:t>Rodney</w:t>
+      </w:r>
+      <w:proofErr w:type="spellEnd"/>
+      <w:r>
+        <w:rPr>
+          <w:rFonts w:ascii="Arial" w:hAnsi="Arial" w:cs="Arial"/>
+          <w:lang w:val="es-CO"/>
+        </w:rPr>
+        <w:t xml:space="preserve">, quien es el programador y Marta quien es su jefa. A </w:t>
+      </w:r>
+      <w:proofErr w:type="spellStart"/>
+      <w:r>
+        <w:rPr>
+          <w:rFonts w:ascii="Arial" w:hAnsi="Arial" w:cs="Arial"/>
+          <w:lang w:val="es-CO"/>
+        </w:rPr>
+        <w:t>Rodney</w:t>
+      </w:r>
+      <w:proofErr w:type="spellEnd"/>
+      <w:r>
+        <w:rPr>
+          <w:rFonts w:ascii="Arial" w:hAnsi="Arial" w:cs="Arial"/>
+          <w:lang w:val="es-CO"/>
+        </w:rPr>
+        <w:t xml:space="preserve"> se le nota en el rostro que está preocupado, pasan los días y está llegando la fecha de entrega</w:t>
+      </w:r>
+      <w:r>
+        <w:rPr>
+          <w:rFonts w:ascii="Arial" w:hAnsi="Arial" w:cs="Arial"/>
+          <w:lang w:val="es-CO"/>
+        </w:rPr>
+        <w:t xml:space="preserve"> del proyecto</w:t>
+      </w:r>
+      <w:r>
+        <w:rPr>
+          <w:rFonts w:ascii="Arial" w:hAnsi="Arial" w:cs="Arial"/>
+          <w:lang w:val="es-CO"/>
+        </w:rPr>
+        <w:t>, pero a él se le ha presentado algunos inconvenientes y está atrasado.</w:t>
+      </w:r>
+    </w:p>
+    <w:p>
+      <w:pPr>
+        <w:spacing w:line="240" w:lineRule="auto"/>
+        <w:rPr>
+          <w:rFonts w:ascii="Arial" w:hAnsi="Arial" w:cs="Arial"/>
+          <w:lang w:val="es-CO"/>
+        </w:rPr>
+      </w:pPr>
+      <w:proofErr w:type="spellStart"/>
+      <w:r>
+        <w:rPr>
+          <w:rFonts w:ascii="Arial" w:hAnsi="Arial" w:cs="Arial"/>
+          <w:lang w:val="es-CO"/>
+        </w:rPr>
+        <w:t>Rodney</w:t>
+      </w:r>
+      <w:proofErr w:type="spellEnd"/>
+      <w:r>
+        <w:rPr>
+          <w:rFonts w:ascii="Arial" w:hAnsi="Arial" w:cs="Arial"/>
+          <w:lang w:val="es-CO"/>
+        </w:rPr>
+        <w:t xml:space="preserve"> está pensando contarle a su jefa lo que está sucediendo, pero teme que la jefa lo regañe y tampoco le amplié el plazo. </w:t>
+      </w:r>
+    </w:p>
+    <w:p>
+      <w:pPr>
+        <w:spacing w:line="240" w:lineRule="auto"/>
+        <w:rPr>
+          <w:rFonts w:ascii="Arial" w:hAnsi="Arial" w:cs="Arial"/>
+          <w:lang w:val="es-CO"/>
+        </w:rPr>
+      </w:pPr>
+      <w:r>
+        <w:rPr>
+          <w:rFonts w:ascii="Arial" w:hAnsi="Arial" w:cs="Arial"/>
+          <w:lang w:val="es-CO"/>
+        </w:rPr>
+        <w:t>Necesita comunicarse con su jefa de una manera asertiva</w:t>
+      </w:r>
+      <w:r>
+        <w:rPr>
+          <w:rFonts w:ascii="Arial" w:hAnsi="Arial" w:cs="Arial"/>
+          <w:lang w:val="es-CO"/>
+        </w:rPr>
+        <w:t xml:space="preserve">, con empatía </w:t>
+      </w:r>
+      <w:r>
+        <w:rPr>
+          <w:rFonts w:ascii="Arial" w:hAnsi="Arial" w:cs="Arial"/>
+          <w:lang w:val="es-CO"/>
+        </w:rPr>
+        <w:t xml:space="preserve"> y respetuosa, explicarle  claramente las razones de su atraso y  como podrían encontrar una solución que beneficien a todos.</w:t>
+      </w:r>
+    </w:p>
+    <w:p>
+      <w:pPr>
+        <w:spacing w:line="240" w:lineRule="auto"/>
+        <w:rPr>
+          <w:rFonts w:ascii="Arial" w:hAnsi="Arial" w:cs="Arial"/>
+          <w:lang w:val="es-CO"/>
+        </w:rPr>
+      </w:pPr>
+      <w:r>
+        <w:rPr>
+          <w:rFonts w:ascii="Arial" w:hAnsi="Arial" w:cs="Arial"/>
+          <w:lang w:val="es-CO"/>
+        </w:rPr>
+        <w:t xml:space="preserve">La Jefa escucha atentamente lo que dice </w:t>
+      </w:r>
+      <w:proofErr w:type="spellStart"/>
+      <w:r>
+        <w:rPr>
+          <w:rFonts w:ascii="Arial" w:hAnsi="Arial" w:cs="Arial"/>
+          <w:lang w:val="es-CO"/>
+        </w:rPr>
+        <w:t>Rodney</w:t>
+      </w:r>
+      <w:proofErr w:type="spellEnd"/>
+      <w:r>
+        <w:rPr>
+          <w:rFonts w:ascii="Arial" w:hAnsi="Arial" w:cs="Arial"/>
+          <w:lang w:val="es-CO"/>
+        </w:rPr>
+        <w:t xml:space="preserve">, ella recalca lo importante que es  la entrega del proyecto, pero también agradece la sinceridad de </w:t>
+      </w:r>
+      <w:proofErr w:type="spellStart"/>
+      <w:r>
+        <w:rPr>
+          <w:rFonts w:ascii="Arial" w:hAnsi="Arial" w:cs="Arial"/>
+          <w:lang w:val="es-CO"/>
+        </w:rPr>
+        <w:t>Rodney</w:t>
+      </w:r>
+      <w:proofErr w:type="spellEnd"/>
+      <w:r>
+        <w:rPr>
+          <w:rFonts w:ascii="Arial" w:hAnsi="Arial" w:cs="Arial"/>
+          <w:lang w:val="es-CO"/>
+        </w:rPr>
+        <w:t>,</w:t>
+      </w:r>
+      <w:r>
+        <w:rPr>
+          <w:rFonts w:ascii="Arial" w:hAnsi="Arial" w:cs="Arial"/>
+          <w:lang w:val="es-CO"/>
+        </w:rPr>
+        <w:t xml:space="preserve"> Lo más importante es la satisfacción del cliente final</w:t>
+      </w:r>
+      <w:r>
+        <w:rPr>
+          <w:rFonts w:ascii="Arial" w:hAnsi="Arial" w:cs="Arial"/>
+          <w:lang w:val="es-CO"/>
+        </w:rPr>
+        <w:t>,</w:t>
+      </w:r>
+      <w:r>
+        <w:rPr>
+          <w:rFonts w:ascii="Arial" w:hAnsi="Arial" w:cs="Arial"/>
+          <w:lang w:val="es-CO"/>
         </w:rPr>
         <w:t xml:space="preserve"> </w:t>
       </w:r>
       <w:r>
         <w:rPr>
           <w:rFonts w:ascii="Arial" w:hAnsi="Arial" w:cs="Arial"/>
-        </w:rPr>
-        <w:t xml:space="preserve">software y cumplir con las fechas de entregas. </w:t>
-      </w:r>
-      <w:r>
-        <w:rPr>
-          <w:rFonts w:ascii="Arial" w:hAnsi="Arial" w:cs="Arial"/>
-        </w:rPr>
-        <w:t>C</w:t>
-      </w:r>
-      <w:r>
-        <w:rPr>
-          <w:rFonts w:ascii="Arial" w:hAnsi="Arial" w:cs="Arial"/>
-        </w:rPr>
-        <w:t>omo soporte técnico tengo que capacitar a los usuario</w:t>
-      </w:r>
-      <w:r>
-        <w:rPr>
-          <w:rFonts w:ascii="Arial" w:hAnsi="Arial" w:cs="Arial"/>
-        </w:rPr>
-        <w:t>s</w:t>
-      </w:r>
-      <w:r>
-        <w:rPr>
-          <w:rFonts w:ascii="Arial" w:hAnsi="Arial" w:cs="Arial"/>
-        </w:rPr>
-        <w:t xml:space="preserve"> internos</w:t>
-      </w:r>
-      <w:r>
-        <w:rPr>
-          <w:rFonts w:ascii="Arial" w:hAnsi="Arial" w:cs="Arial"/>
+          <w:lang w:val="es-CO"/>
+        </w:rPr>
+        <w:t>y la idea no es entregar el proyecto con errores solo por cumplir con la fecha pactada.</w:t>
+      </w:r>
+    </w:p>
+    <w:p>
+      <w:pPr>
+        <w:spacing w:line="240" w:lineRule="auto"/>
+        <w:rPr>
+          <w:rFonts w:ascii="Arial" w:hAnsi="Arial" w:cs="Arial"/>
+          <w:lang w:val="es-CO"/>
+        </w:rPr>
+      </w:pPr>
+      <w:r>
+        <w:rPr>
+          <w:rFonts w:ascii="Arial" w:hAnsi="Arial" w:cs="Arial"/>
+          <w:lang w:val="es-CO"/>
+        </w:rPr>
+        <w:t>Por tal motivo lo más razonable es ajustar el plazo,</w:t>
+      </w:r>
+      <w:r>
+        <w:rPr>
+          <w:rFonts w:ascii="Arial" w:hAnsi="Arial" w:cs="Arial"/>
+          <w:lang w:val="es-CO"/>
+        </w:rPr>
+        <w:t xml:space="preserve"> y</w:t>
+      </w:r>
+      <w:r>
+        <w:rPr>
+          <w:rFonts w:ascii="Arial" w:hAnsi="Arial" w:cs="Arial"/>
+          <w:lang w:val="es-CO"/>
+        </w:rPr>
+        <w:t xml:space="preserve"> también abre la posibilidad </w:t>
+      </w:r>
+      <w:r>
+        <w:rPr>
+          <w:rFonts w:ascii="Arial" w:hAnsi="Arial" w:cs="Arial"/>
+          <w:lang w:val="es-CO"/>
+        </w:rPr>
+        <w:t xml:space="preserve">que otro programador </w:t>
+      </w:r>
+      <w:r>
+        <w:rPr>
+          <w:rFonts w:ascii="Arial" w:hAnsi="Arial" w:cs="Arial"/>
+          <w:lang w:val="es-CO"/>
+        </w:rPr>
+        <w:t>le</w:t>
+      </w:r>
+      <w:r>
+        <w:rPr>
+          <w:rFonts w:ascii="Arial" w:hAnsi="Arial" w:cs="Arial"/>
+          <w:lang w:val="es-CO"/>
+        </w:rPr>
+        <w:t xml:space="preserve"> ayude</w:t>
+      </w:r>
+      <w:r>
+        <w:rPr>
+          <w:rFonts w:ascii="Arial" w:hAnsi="Arial" w:cs="Arial"/>
+          <w:lang w:val="es-CO"/>
+        </w:rPr>
+        <w:t xml:space="preserve"> si es necesario</w:t>
+      </w:r>
+      <w:r>
+        <w:rPr>
+          <w:rFonts w:ascii="Arial" w:hAnsi="Arial" w:cs="Arial"/>
+          <w:lang w:val="es-CO"/>
+        </w:rPr>
+        <w:t>, mientras se comuniquen los problemas con tiempo todo se pue</w:t>
+      </w:r>
+      <w:bookmarkStart w:id="0" w:name="_GoBack"/>
+      <w:bookmarkEnd w:id="0"/>
+      <w:r>
+        <w:rPr>
+          <w:rFonts w:ascii="Arial" w:hAnsi="Arial" w:cs="Arial"/>
+          <w:lang w:val="es-CO"/>
+        </w:rPr>
+        <w:t>de solucionar.</w:t>
+      </w:r>
+    </w:p>
+    <w:p>
+      <w:pPr>
+        <w:spacing w:line="240" w:lineRule="auto"/>
+        <w:rPr>
+          <w:rFonts w:ascii="Arial" w:hAnsi="Arial" w:cs="Arial"/>
+          <w:lang w:val="es-CO"/>
+        </w:rPr>
+      </w:pPr>
+    </w:p>
+    <w:p>
+      <w:pPr>
+        <w:spacing w:line="240" w:lineRule="auto"/>
+        <w:rPr>
+          <w:rFonts w:ascii="Arial" w:hAnsi="Arial" w:cs="Arial"/>
+          <w:lang w:val="es-CO"/>
+        </w:rPr>
+      </w:pPr>
+      <w:r>
+        <w:rPr>
+          <w:rFonts w:ascii="Arial" w:hAnsi="Arial" w:cs="Arial"/>
+          <w:lang w:val="es-CO"/>
+        </w:rPr>
+        <w:t xml:space="preserve">Se escogió un texto narrativo, porque considero que es el más adecuado para expresar la situación que se presenta entre </w:t>
+      </w:r>
+      <w:proofErr w:type="spellStart"/>
+      <w:r>
+        <w:rPr>
+          <w:rFonts w:ascii="Arial" w:hAnsi="Arial" w:cs="Arial"/>
+          <w:lang w:val="es-CO"/>
+        </w:rPr>
+        <w:t>Rodney</w:t>
+      </w:r>
+      <w:proofErr w:type="spellEnd"/>
+      <w:r>
+        <w:rPr>
+          <w:rFonts w:ascii="Arial" w:hAnsi="Arial" w:cs="Arial"/>
+          <w:lang w:val="es-CO"/>
+        </w:rPr>
+        <w:t xml:space="preserve"> y Marta</w:t>
+      </w:r>
+    </w:p>
+    <w:p>
+      <w:pPr>
+        <w:spacing w:line="240" w:lineRule="auto"/>
+        <w:rPr>
+          <w:rFonts w:ascii="Arial" w:hAnsi="Arial" w:cs="Arial"/>
+          <w:lang w:val="es-CO"/>
+        </w:rPr>
+      </w:pPr>
+    </w:p>
+    <w:p>
+      <w:pPr>
+        <w:spacing w:line="240" w:lineRule="auto"/>
+        <w:jc w:val="center"/>
+        <w:rPr>
+          <w:rFonts w:ascii="Arial" w:hAnsi="Arial" w:cs="Arial"/>
+          <w:lang w:val="es-CO"/>
+        </w:rPr>
+      </w:pPr>
+      <w:r>
+        <w:rPr>
+          <w:rFonts w:ascii="Arial" w:hAnsi="Arial" w:cs="Arial"/>
+          <w:lang w:val="es-CO"/>
+        </w:rPr>
+        <w:t>Síntesis</w:t>
+      </w:r>
+    </w:p>
+    <w:p>
+      <w:pPr>
+        <w:spacing w:line="240" w:lineRule="auto"/>
+        <w:rPr>
+          <w:rFonts w:ascii="Arial" w:hAnsi="Arial" w:cs="Arial"/>
+          <w:lang w:val="es-CO"/>
+        </w:rPr>
+      </w:pPr>
+      <w:proofErr w:type="gramStart"/>
+      <w:r>
+        <w:rPr>
+          <w:rFonts w:ascii="Arial" w:hAnsi="Arial" w:cs="Arial"/>
+          <w:lang w:val="es-CO"/>
+        </w:rPr>
+        <w:t>la</w:t>
+      </w:r>
+      <w:proofErr w:type="gramEnd"/>
+      <w:r>
+        <w:rPr>
+          <w:rFonts w:ascii="Arial" w:hAnsi="Arial" w:cs="Arial"/>
+          <w:lang w:val="es-CO"/>
+        </w:rPr>
+        <w:t xml:space="preserve"> comunicación asertiva entre </w:t>
+      </w:r>
+      <w:proofErr w:type="spellStart"/>
+      <w:r>
+        <w:rPr>
+          <w:rFonts w:ascii="Arial" w:hAnsi="Arial" w:cs="Arial"/>
+          <w:lang w:val="es-CO"/>
+        </w:rPr>
+        <w:t>Rodney</w:t>
+      </w:r>
+      <w:proofErr w:type="spellEnd"/>
+      <w:r>
+        <w:rPr>
+          <w:rFonts w:ascii="Arial" w:hAnsi="Arial" w:cs="Arial"/>
+          <w:lang w:val="es-CO"/>
+        </w:rPr>
+        <w:t xml:space="preserve"> y Marta lleva a una discusión abierta y respetuosa sobre los desafíos en el proyecto, y cómo juntos encuentran una solución que beneficia a ambas partes y al resultado final.</w:t>
+      </w:r>
+    </w:p>
+    <w:p>
+      <w:pPr>
+        <w:spacing w:line="240" w:lineRule="auto"/>
+        <w:rPr>
+          <w:rFonts w:ascii="Arial" w:hAnsi="Arial" w:cs="Arial"/>
+          <w:lang w:val="es-CO"/>
+        </w:rPr>
+      </w:pPr>
+      <w:r>
+        <w:rPr>
+          <w:rFonts w:ascii="Arial" w:hAnsi="Arial" w:cs="Arial"/>
+          <w:lang w:val="es-CO"/>
         </w:rPr>
         <w:t xml:space="preserve"> </w:t>
       </w:r>
-      <w:r>
-        <w:rPr>
-          <w:rFonts w:ascii="Arial" w:hAnsi="Arial" w:cs="Arial"/>
-        </w:rPr>
-        <w:t>en el uso del sistema, asesorarlo de manera virtual e indicarles</w:t>
-      </w:r>
-      <w:r>
-        <w:rPr>
-          <w:rFonts w:ascii="Arial" w:hAnsi="Arial" w:cs="Arial"/>
-        </w:rPr>
-        <w:t xml:space="preserve"> </w:t>
-      </w:r>
-      <w:r>
-        <w:rPr>
-          <w:rFonts w:ascii="Arial" w:hAnsi="Arial" w:cs="Arial"/>
-        </w:rPr>
-        <w:t>el funcionamiento del mismo.</w:t>
-      </w:r>
-    </w:p>
-    <w:p>
-      <w:pPr>
-        <w:spacing w:line="240" w:lineRule="auto"/>
-        <w:rPr>
-          <w:rFonts w:ascii="Arial" w:hAnsi="Arial" w:cs="Arial"/>
-        </w:rPr>
-      </w:pPr>
-      <w:r>
-        <w:rPr>
-          <w:rFonts w:ascii="Arial" w:hAnsi="Arial" w:cs="Arial"/>
-        </w:rPr>
-        <w:t xml:space="preserve">Por lo general atiendo a muchos usuarios en el día como soporte técnico, por lo que no </w:t>
-      </w:r>
-      <w:r>
-        <w:rPr>
-          <w:rFonts w:ascii="Arial" w:hAnsi="Arial" w:cs="Arial"/>
-        </w:rPr>
-        <w:t xml:space="preserve">se </w:t>
-      </w:r>
-      <w:r>
-        <w:rPr>
-          <w:rFonts w:ascii="Arial" w:hAnsi="Arial" w:cs="Arial"/>
-        </w:rPr>
-        <w:t>le puedo dedicar mucho tiempo a la programación lo que</w:t>
-      </w:r>
-      <w:r>
-        <w:rPr>
-          <w:rFonts w:ascii="Arial" w:hAnsi="Arial" w:cs="Arial"/>
-        </w:rPr>
-        <w:t xml:space="preserve"> </w:t>
-      </w:r>
-      <w:r>
-        <w:rPr>
-          <w:rFonts w:ascii="Arial" w:hAnsi="Arial" w:cs="Arial"/>
-        </w:rPr>
-        <w:t xml:space="preserve">no me está </w:t>
-      </w:r>
-      <w:r>
-        <w:rPr>
-          <w:rFonts w:ascii="Arial" w:hAnsi="Arial" w:cs="Arial"/>
-        </w:rPr>
-        <w:t>permito</w:t>
-      </w:r>
-      <w:r>
-        <w:rPr>
-          <w:rFonts w:ascii="Arial" w:hAnsi="Arial" w:cs="Arial"/>
-        </w:rPr>
-        <w:t xml:space="preserve"> cumplir a cabalidad con las fechas de entregas.</w:t>
-      </w:r>
-    </w:p>
-    <w:p>
-      <w:pPr>
-        <w:spacing w:line="240" w:lineRule="auto"/>
-        <w:rPr>
-          <w:rFonts w:ascii="Arial" w:hAnsi="Arial" w:cs="Arial"/>
-        </w:rPr>
-      </w:pPr>
-      <w:r>
-        <w:rPr>
-          <w:rFonts w:ascii="Arial" w:hAnsi="Arial" w:cs="Arial"/>
-        </w:rPr>
-        <w:t>Por otra parte</w:t>
-      </w:r>
-      <w:r>
-        <w:rPr>
-          <w:rFonts w:ascii="Arial" w:hAnsi="Arial" w:cs="Arial"/>
-        </w:rPr>
-        <w:t>,</w:t>
-      </w:r>
-      <w:r>
-        <w:rPr>
-          <w:rFonts w:ascii="Arial" w:hAnsi="Arial" w:cs="Arial"/>
-        </w:rPr>
-        <w:t xml:space="preserve"> tengo un compañero en el mismo carg</w:t>
-      </w:r>
-      <w:r>
-        <w:rPr>
-          <w:rFonts w:ascii="Arial" w:hAnsi="Arial" w:cs="Arial"/>
-        </w:rPr>
-        <w:t>o</w:t>
-      </w:r>
-      <w:r>
-        <w:rPr>
-          <w:rFonts w:ascii="Arial" w:hAnsi="Arial" w:cs="Arial"/>
-        </w:rPr>
-        <w:t xml:space="preserve"> que realiza las mismas funciones que yo, pero atiende a muchos menos personas y también le asignan menos requerimientos de</w:t>
-      </w:r>
-      <w:r>
-        <w:rPr>
-          <w:rFonts w:ascii="Arial" w:hAnsi="Arial" w:cs="Arial"/>
-        </w:rPr>
-        <w:t xml:space="preserve"> </w:t>
-      </w:r>
-      <w:r>
-        <w:rPr>
-          <w:rFonts w:ascii="Arial" w:hAnsi="Arial" w:cs="Arial"/>
-        </w:rPr>
-        <w:t>Software.</w:t>
-      </w:r>
-    </w:p>
-    <w:p>
-      <w:pPr>
-        <w:spacing w:line="240" w:lineRule="auto"/>
-        <w:rPr>
-          <w:rFonts w:ascii="Arial" w:hAnsi="Arial" w:cs="Arial"/>
-        </w:rPr>
-      </w:pPr>
-      <w:r>
-        <w:rPr>
-          <w:rFonts w:ascii="Arial" w:hAnsi="Arial" w:cs="Arial"/>
-        </w:rPr>
-        <w:t>Por lo tanto</w:t>
-      </w:r>
-      <w:r>
-        <w:rPr>
-          <w:rFonts w:ascii="Arial" w:hAnsi="Arial" w:cs="Arial"/>
-        </w:rPr>
-        <w:t>,</w:t>
-      </w:r>
-      <w:r>
-        <w:rPr>
-          <w:rFonts w:ascii="Arial" w:hAnsi="Arial" w:cs="Arial"/>
-        </w:rPr>
-        <w:t xml:space="preserve"> tengo que comunicarle a mi jefe de una manera asertiva como nivelamos las cargas, sin crear malestar </w:t>
-      </w:r>
-      <w:r>
-        <w:rPr>
-          <w:rFonts w:ascii="Arial" w:hAnsi="Arial" w:cs="Arial"/>
-        </w:rPr>
-        <w:t>con</w:t>
-      </w:r>
-      <w:r>
-        <w:rPr>
-          <w:rFonts w:ascii="Arial" w:hAnsi="Arial" w:cs="Arial"/>
-        </w:rPr>
-        <w:t xml:space="preserve"> mi compañero</w:t>
-      </w:r>
-      <w:r>
-        <w:rPr>
-          <w:rFonts w:ascii="Arial" w:hAnsi="Arial" w:cs="Arial"/>
-        </w:rPr>
-        <w:t xml:space="preserve"> en el cargo</w:t>
-      </w:r>
-      <w:r>
-        <w:rPr>
-          <w:rFonts w:ascii="Arial" w:hAnsi="Arial" w:cs="Arial"/>
-        </w:rPr>
-        <w:t xml:space="preserve"> y sin parecer presumido con mi jefe,</w:t>
-      </w:r>
-      <w:r>
-        <w:rPr>
-          <w:rFonts w:ascii="Arial" w:hAnsi="Arial" w:cs="Arial"/>
-        </w:rPr>
-        <w:t xml:space="preserve"> p</w:t>
-      </w:r>
-      <w:r>
-        <w:rPr>
-          <w:rFonts w:ascii="Arial" w:hAnsi="Arial" w:cs="Arial"/>
-        </w:rPr>
-        <w:t>or cuestionar su criterio al repartir las cargas</w:t>
-      </w:r>
-      <w:r>
-        <w:rPr>
-          <w:rFonts w:ascii="Arial" w:hAnsi="Arial" w:cs="Arial"/>
-        </w:rPr>
-        <w:t>.</w:t>
-      </w:r>
-    </w:p>
-    <w:p>
-      <w:pPr>
-        <w:spacing w:line="240" w:lineRule="auto"/>
-        <w:rPr>
-          <w:rFonts w:ascii="Arial" w:hAnsi="Arial" w:cs="Arial"/>
-        </w:rPr>
-      </w:pPr>
-      <w:r>
-        <w:rPr>
-          <w:rFonts w:ascii="Arial" w:hAnsi="Arial" w:cs="Arial"/>
-        </w:rPr>
-        <w:t xml:space="preserve">Hablé con el Jefe, y </w:t>
-      </w:r>
-      <w:proofErr w:type="spellStart"/>
-      <w:r>
-        <w:rPr>
-          <w:rFonts w:ascii="Arial" w:hAnsi="Arial" w:cs="Arial"/>
-        </w:rPr>
-        <w:t>el</w:t>
-      </w:r>
-      <w:proofErr w:type="spellEnd"/>
-      <w:r>
-        <w:rPr>
-          <w:rFonts w:ascii="Arial" w:hAnsi="Arial" w:cs="Arial"/>
-        </w:rPr>
-        <w:t xml:space="preserve"> me dijo que resultaba que los usuario decían que se sentían</w:t>
-      </w:r>
-      <w:r>
-        <w:rPr>
-          <w:rFonts w:ascii="Arial" w:hAnsi="Arial" w:cs="Arial"/>
-        </w:rPr>
-        <w:t xml:space="preserve"> m</w:t>
-      </w:r>
-      <w:r>
-        <w:rPr>
-          <w:rFonts w:ascii="Arial" w:hAnsi="Arial" w:cs="Arial"/>
-        </w:rPr>
-        <w:t xml:space="preserve">ejor atendido por </w:t>
-      </w:r>
-      <w:proofErr w:type="spellStart"/>
-      <w:r>
-        <w:rPr>
-          <w:rFonts w:ascii="Arial" w:hAnsi="Arial" w:cs="Arial"/>
-        </w:rPr>
-        <w:t>mi</w:t>
-      </w:r>
-      <w:proofErr w:type="spellEnd"/>
-      <w:r>
-        <w:rPr>
-          <w:rFonts w:ascii="Arial" w:hAnsi="Arial" w:cs="Arial"/>
-        </w:rPr>
-        <w:t>, que por mi compañero de área, por eso era que él atendían a</w:t>
-      </w:r>
-      <w:r>
-        <w:rPr>
-          <w:rFonts w:ascii="Arial" w:hAnsi="Arial" w:cs="Arial"/>
-        </w:rPr>
-        <w:t xml:space="preserve"> m</w:t>
-      </w:r>
-      <w:r>
-        <w:rPr>
-          <w:rFonts w:ascii="Arial" w:hAnsi="Arial" w:cs="Arial"/>
-        </w:rPr>
-        <w:t>enos usuarios.</w:t>
-      </w:r>
-    </w:p>
-    <w:p>
-      <w:pPr>
-        <w:spacing w:line="240" w:lineRule="auto"/>
-        <w:rPr>
-          <w:rFonts w:ascii="Arial" w:hAnsi="Arial" w:cs="Arial"/>
-        </w:rPr>
-      </w:pPr>
-      <w:r>
-        <w:rPr>
-          <w:rFonts w:ascii="Arial" w:hAnsi="Arial" w:cs="Arial"/>
-        </w:rPr>
-        <w:t>El jefe decidió ampliar el plazo de fechas de entregas para que pudieran cumplir con</w:t>
-      </w:r>
-      <w:r>
-        <w:rPr>
-          <w:rFonts w:ascii="Arial" w:hAnsi="Arial" w:cs="Arial"/>
-        </w:rPr>
-        <w:t xml:space="preserve"> l</w:t>
-      </w:r>
-      <w:r>
-        <w:rPr>
-          <w:rFonts w:ascii="Arial" w:hAnsi="Arial" w:cs="Arial"/>
-        </w:rPr>
-        <w:t>as fechas de entregas con los requerimiento de software y me aprobaron</w:t>
-      </w:r>
-      <w:r>
-        <w:rPr>
-          <w:rFonts w:ascii="Arial" w:hAnsi="Arial" w:cs="Arial"/>
-        </w:rPr>
-        <w:t xml:space="preserve"> </w:t>
-      </w:r>
-      <w:r>
-        <w:rPr>
-          <w:rFonts w:ascii="Arial" w:hAnsi="Arial" w:cs="Arial"/>
-        </w:rPr>
-        <w:t>una bonificación Extra en el salario, por atender mayor cantidad de usuarios</w:t>
-      </w:r>
-      <w:r>
-        <w:rPr>
-          <w:rFonts w:ascii="Arial" w:hAnsi="Arial" w:cs="Arial"/>
-        </w:rPr>
-        <w:t xml:space="preserve"> que mi compañero</w:t>
-      </w:r>
-      <w:r>
-        <w:rPr>
-          <w:rFonts w:ascii="Arial" w:hAnsi="Arial" w:cs="Arial"/>
-        </w:rPr>
-        <w:t xml:space="preserve">. </w:t>
-      </w:r>
-    </w:p>
-    <w:p>
-      <w:pPr>
-        <w:spacing w:line="240" w:lineRule="auto"/>
-        <w:rPr>
-          <w:rFonts w:ascii="Arial" w:hAnsi="Arial" w:cs="Arial"/>
-        </w:rPr>
-      </w:pPr>
-    </w:p>
-    <w:p>
-      <w:pPr>
-        <w:spacing w:line="240" w:lineRule="auto"/>
-        <w:rPr>
-          <w:rFonts w:ascii="Arial" w:hAnsi="Arial" w:cs="Arial"/>
-        </w:rPr>
-      </w:pPr>
-    </w:p>
-    <w:p>
-      <w:pPr>
-        <w:spacing w:line="240" w:lineRule="auto"/>
-        <w:rPr>
-          <w:rFonts w:ascii="Arial" w:hAnsi="Arial" w:cs="Arial"/>
-        </w:rPr>
-      </w:pPr>
-    </w:p>
-    <w:p>
-      <w:pPr>
-        <w:spacing w:line="240" w:lineRule="auto"/>
-        <w:rPr>
-          <w:rFonts w:ascii="Arial" w:hAnsi="Arial" w:cs="Arial"/>
+    </w:p>
+    <w:p>
+      <w:pPr>
+        <w:spacing w:line="240" w:lineRule="auto"/>
+        <w:rPr>
+          <w:rFonts w:ascii="Arial" w:hAnsi="Arial" w:cs="Arial"/>
+          <w:lang w:val="es-CO"/>
+        </w:rPr>
+      </w:pPr>
+    </w:p>
+    <w:p>
+      <w:pPr>
+        <w:spacing w:line="240" w:lineRule="auto"/>
+        <w:rPr>
+          <w:rFonts w:ascii="Arial" w:hAnsi="Arial" w:cs="Arial"/>
+          <w:lang w:val="es-CO"/>
+        </w:rPr>
+      </w:pPr>
+    </w:p>
+    <w:p>
+      <w:pPr>
+        <w:spacing w:line="240" w:lineRule="auto"/>
+        <w:rPr>
+          <w:rFonts w:ascii="Arial" w:hAnsi="Arial" w:cs="Arial"/>
+          <w:lang w:val="es-CO"/>
+        </w:rPr>
+      </w:pPr>
+    </w:p>
+    <w:p>
+      <w:pPr>
+        <w:spacing w:line="240" w:lineRule="auto"/>
+        <w:rPr>
+          <w:rFonts w:ascii="Arial" w:hAnsi="Arial" w:cs="Arial"/>
+          <w:lang w:val="es-CO"/>
+        </w:rPr>
+      </w:pPr>
+    </w:p>
+    <w:p>
+      <w:pPr>
+        <w:spacing w:line="240" w:lineRule="auto"/>
+        <w:rPr>
+          <w:rFonts w:ascii="Arial" w:hAnsi="Arial" w:cs="Arial"/>
+          <w:lang w:val="es-CO"/>
+        </w:rPr>
+      </w:pPr>
+    </w:p>
+    <w:p>
+      <w:pPr>
+        <w:spacing w:line="240" w:lineRule="auto"/>
+        <w:rPr>
+          <w:rFonts w:ascii="Arial" w:hAnsi="Arial" w:cs="Arial"/>
+          <w:lang w:val="es-CO"/>
+        </w:rPr>
+      </w:pPr>
+    </w:p>
+    <w:p>
+      <w:pPr>
+        <w:spacing w:line="240" w:lineRule="auto"/>
+        <w:rPr>
+          <w:rFonts w:ascii="Arial" w:hAnsi="Arial" w:cs="Arial"/>
+          <w:lang w:val="es-CO"/>
+        </w:rPr>
+      </w:pPr>
+    </w:p>
+    <w:p>
+      <w:pPr>
+        <w:spacing w:line="240" w:lineRule="auto"/>
+        <w:rPr>
+          <w:rFonts w:ascii="Arial" w:hAnsi="Arial" w:cs="Arial"/>
+          <w:lang w:val="es-CO"/>
+        </w:rPr>
+      </w:pPr>
+    </w:p>
+    <w:p>
+      <w:pPr>
+        <w:spacing w:line="240" w:lineRule="auto"/>
+        <w:rPr>
+          <w:rFonts w:ascii="Arial" w:hAnsi="Arial" w:cs="Arial"/>
+          <w:lang w:val="es-CO"/>
+        </w:rPr>
+      </w:pPr>
+    </w:p>
+    <w:p>
+      <w:pPr>
+        <w:spacing w:line="240" w:lineRule="auto"/>
+        <w:rPr>
+          <w:rFonts w:ascii="Arial" w:hAnsi="Arial" w:cs="Arial"/>
+          <w:lang w:val="es-CO"/>
+        </w:rPr>
+      </w:pPr>
+    </w:p>
+    <w:p>
+      <w:pPr>
+        <w:spacing w:line="240" w:lineRule="auto"/>
+        <w:rPr>
+          <w:rFonts w:ascii="Arial" w:hAnsi="Arial" w:cs="Arial"/>
+          <w:lang w:val="es-CO"/>
         </w:rPr>
       </w:pPr>
     </w:p>
@@ -961,7 +1075,7 @@
 </file>
 
 <file path=word/styles.xml><?xml version="1.0" encoding="utf-8"?>
-<w:styles xmlns:mc="http://schemas.openxmlformats.org/markup-compatibility/2006" xmlns:r="http://schemas.openxmlformats.org/officeDocument/2006/relationships" xmlns:w="http://schemas.openxmlformats.org/wordprocessingml/2006/main" xmlns:w14="http://schemas.microsoft.com/office/word/2010/wordml" xmlns:w15="http://schemas.microsoft.com/office/word/2012/wordml" xmlns:w16cex="http://schemas.microsoft.com/office/word/2018/wordml/cex" xmlns:w16cid="http://schemas.microsoft.com/office/word/2016/wordml/cid" xmlns:w16="http://schemas.microsoft.com/office/word/2018/wordml" xmlns:w16sdtdh="http://schemas.microsoft.com/office/word/2020/wordml/sdtdatahash" xmlns:w16se="http://schemas.microsoft.com/office/word/2015/wordml/symex" mc:Ignorable="w14 w15 w16se w16cid w16 w16cex w16sdtdh">
+<w:styles xmlns:mc="http://schemas.openxmlformats.org/markup-compatibility/2006" xmlns:r="http://schemas.openxmlformats.org/officeDocument/2006/relationships" xmlns:w="http://schemas.openxmlformats.org/wordprocessingml/2006/main" xmlns:w14="http://schemas.microsoft.com/office/word/2010/wordml" xmlns:w15="http://schemas.microsoft.com/office/word/2012/wordml" mc:Ignorable="w14 w15">
   <w:docDefaults>
     <w:rPrDefault>
       <w:rPr>
@@ -979,7 +1093,7 @@
       </w:pPr>
     </w:pPrDefault>
   </w:docDefaults>
-  <w:latentStyles w:defLockedState="0" w:defUIPriority="99" w:defSemiHidden="0" w:defUnhideWhenUsed="0" w:defQFormat="0" w:count="376">
+  <w:latentStyles w:defLockedState="0" w:defUIPriority="99" w:defSemiHidden="0" w:defUnhideWhenUsed="0" w:defQFormat="0" w:count="371">
     <w:lsdException w:name="Normal" w:uiPriority="0" w:qFormat="1"/>
     <w:lsdException w:name="heading 1" w:uiPriority="9" w:qFormat="1"/>
     <w:lsdException w:name="heading 2" w:semiHidden="1" w:uiPriority="9" w:unhideWhenUsed="1" w:qFormat="1"/>
@@ -1351,11 +1465,6 @@
     <w:lsdException w:name="List Table 5 Dark Accent 6" w:uiPriority="50"/>
     <w:lsdException w:name="List Table 6 Colorful Accent 6" w:uiPriority="51"/>
     <w:lsdException w:name="List Table 7 Colorful Accent 6" w:uiPriority="52"/>
-    <w:lsdException w:name="Mention" w:semiHidden="1" w:unhideWhenUsed="1"/>
-    <w:lsdException w:name="Smart Hyperlink" w:semiHidden="1" w:unhideWhenUsed="1"/>
-    <w:lsdException w:name="Hashtag" w:semiHidden="1" w:unhideWhenUsed="1"/>
-    <w:lsdException w:name="Unresolved Mention" w:semiHidden="1" w:unhideWhenUsed="1"/>
-    <w:lsdException w:name="Smart Link" w:semiHidden="1" w:unhideWhenUsed="1"/>
   </w:latentStyles>
   <w:style w:type="paragraph" w:default="1" w:styleId="Normal">
     <w:name w:val="Normal"/>
@@ -1710,7 +1819,7 @@
 </file>
 
 <file path=customXml/itemProps1.xml><?xml version="1.0" encoding="utf-8"?>
-<ds:datastoreItem xmlns:ds="http://schemas.openxmlformats.org/officeDocument/2006/customXml" ds:itemID="{AAD944F3-36C7-4366-9D9F-6E90575CB316}">
+<ds:datastoreItem xmlns:ds="http://schemas.openxmlformats.org/officeDocument/2006/customXml" ds:itemID="{359284EF-CCB3-4CD8-A2AB-5FBDBD1806BA}">
   <ds:schemaRefs>
     <ds:schemaRef ds:uri="http://schemas.openxmlformats.org/officeDocument/2006/bibliography"/>
   </ds:schemaRefs>

</xml_diff>